<commit_message>
oh the terms - so many
</commit_message>
<xml_diff>
--- a/01 - Agile for Model-Based Standards Development/B - Draft/Section VI - Terms.docx
+++ b/01 - Agile for Model-Based Standards Development/B - Draft/Section VI - Terms.docx
@@ -8,8 +8,97 @@
           <w:lang w:val="en-US"/>
         </w:rPr>
       </w:pPr>
-      <w:bookmarkStart w:id="0" w:name="_GoBack"/>
-      <w:bookmarkEnd w:id="0"/>
+      <w:r>
+        <w:rPr>
+          <w:lang w:val="en-US"/>
+        </w:rPr>
+        <w:t>Model-Based Standard – a standard based on and published as a model that can be reused or implemented directly within other software</w:t>
+      </w:r>
+    </w:p>
+    <w:p>
+      <w:pPr>
+        <w:rPr>
+          <w:lang w:val="en-US"/>
+        </w:rPr>
+      </w:pPr>
+      <w:r>
+        <w:rPr>
+          <w:lang w:val="en-US"/>
+        </w:rPr>
+        <w:t xml:space="preserve">STEP </w:t>
+      </w:r>
+    </w:p>
+    <w:p>
+      <w:pPr>
+        <w:rPr>
+          <w:lang w:val="en-US"/>
+        </w:rPr>
+      </w:pPr>
+      <w:r>
+        <w:rPr>
+          <w:lang w:val="en-US"/>
+        </w:rPr>
+        <w:t>Continuous Delivery</w:t>
+      </w:r>
+    </w:p>
+    <w:p>
+      <w:pPr>
+        <w:rPr>
+          <w:lang w:val="en-US"/>
+        </w:rPr>
+      </w:pPr>
+      <w:r>
+        <w:rPr>
+          <w:lang w:val="en-US"/>
+        </w:rPr>
+        <w:t>Continuous Exploratoin</w:t>
+      </w:r>
+    </w:p>
+    <w:p>
+      <w:pPr>
+        <w:rPr>
+          <w:lang w:val="en-US"/>
+        </w:rPr>
+      </w:pPr>
+      <w:r>
+        <w:rPr>
+          <w:lang w:val="en-US"/>
+        </w:rPr>
+        <w:t>Continuous Integration</w:t>
+      </w:r>
+    </w:p>
+    <w:p>
+      <w:pPr>
+        <w:rPr>
+          <w:lang w:val="en-US"/>
+        </w:rPr>
+      </w:pPr>
+      <w:r>
+        <w:rPr>
+          <w:lang w:val="en-US"/>
+        </w:rPr>
+        <w:t>Continuous Deployment</w:t>
+      </w:r>
+    </w:p>
+    <w:p>
+      <w:pPr>
+        <w:rPr>
+          <w:lang w:val="en-US"/>
+        </w:rPr>
+      </w:pPr>
+      <w:r>
+        <w:rPr>
+          <w:lang w:val="en-US"/>
+        </w:rPr>
+        <w:t>ISO</w:t>
+      </w:r>
+    </w:p>
+    <w:p>
+      <w:pPr>
+        <w:rPr>
+          <w:lang w:val="en-US"/>
+        </w:rPr>
+      </w:pPr>
     </w:p>
     <w:sectPr>
       <w:headerReference w:type="default" r:id="rId6"/>
@@ -84,7 +173,7 @@
       <w:rPr>
         <w:lang w:val="en-US"/>
       </w:rPr>
-      <w:t>Section I - Introduction</w:t>
+      <w:t>Section VI - Terms</w:t>
     </w:r>
   </w:p>
   <w:p>

</xml_diff>